<commit_message>
Fix: Critical server improvements and working template
- Fixed genAI variable error preventing session reset after 3 files
- Enhanced paragraph algorithm for better content detection
- Removed filename from prompt to prevent RECITATION blocking
- Replaced corrupted template with verified working version

🤖 Generated with [Claude Code](https://claude.ai/code)

Co-Authored-By: Claude <noreply@anthropic.com>
</commit_message>
<xml_diff>
--- a/template.docx
+++ b/template.docx
@@ -1,20 +1,72 @@
 
-<file path=word/document.xml><?xml version="1.0" encoding="utf-8"?>
+<file path=customXml\item1.xml><?xml version="1.0" encoding="utf-8"?>
+<b:Sources xmlns:b="http://schemas.openxmlformats.org/officeDocument/2006/bibliography" xmlns="http://schemas.openxmlformats.org/officeDocument/2006/bibliography" SelectedStyle="/APA.XSL" StyleName="APA"/>
+</file>
+
+<file path=customXml\itemProps1.xml><?xml version="1.0" encoding="utf-8"?>
+<ds:datastoreItem xmlns:ds="http://schemas.openxmlformats.org/officeDocument/2006/customXml" ds:itemID="{EF278816-EC6F-A645-907D-7F25AECB1D4A}">
+  <ds:schemaRefs>
+    <ds:schemaRef ds:uri="http://schemas.openxmlformats.org/officeDocument/2006/bibliography"/>
+  </ds:schemaRefs>
+</ds:datastoreItem>
+</file>
+
+<file path=docProps\app.xml><?xml version="1.0" encoding="utf-8"?>
+<Properties xmlns="http://schemas.openxmlformats.org/officeDocument/2006/extended-properties" xmlns:vt="http://schemas.openxmlformats.org/officeDocument/2006/docPropsVTypes">
+  <Template>Normal</Template>
+  <TotalTime>2</TotalTime>
+  <Pages>2</Pages>
+  <Words>653</Words>
+  <Characters>3266</Characters>
+  <Application>Microsoft Office Word</Application>
+  <DocSecurity>0</DocSecurity>
+  <Lines>27</Lines>
+  <Paragraphs>7</Paragraphs>
+  <ScaleCrop>false</ScaleCrop>
+  <HeadingPairs>
+    <vt:vector size="2" baseType="variant">
+      <vt:variant>
+        <vt:lpstr>Title</vt:lpstr>
+      </vt:variant>
+      <vt:variant>
+        <vt:i4>1</vt:i4>
+      </vt:variant>
+    </vt:vector>
+  </HeadingPairs>
+  <TitlesOfParts>
+    <vt:vector size="1" baseType="lpstr">
+      <vt:lpstr/>
+    </vt:vector>
+  </TitlesOfParts>
+  <Manager/>
+  <Company/>
+  <LinksUpToDate>false</LinksUpToDate>
+  <CharactersWithSpaces>3912</CharactersWithSpaces>
+  <SharedDoc>false</SharedDoc>
+  <HyperlinkBase/>
+  <HyperlinksChanged>false</HyperlinksChanged>
+  <AppVersion>16.0000</AppVersion>
+</Properties>
+</file>
+
+<file path=docProps\core.xml><?xml version="1.0" encoding="utf-8"?>
+<cp:coreProperties xmlns:cp="http://schemas.openxmlformats.org/package/2006/metadata/core-properties" xmlns:dc="http://purl.org/dc/elements/1.1/" xmlns:dcterms="http://purl.org/dc/terms/" xmlns:dcmitype="http://purl.org/dc/dcmitype/" xmlns:xsi="http://www.w3.org/2001/XMLSchema-instance">
+  <dc:title/>
+  <dc:subject/>
+  <dc:creator>python-docx</dc:creator>
+  <cp:keywords/>
+  <dc:description>generated by python-docx</dc:description>
+  <cp:lastModifiedBy>יעקב וניט</cp:lastModifiedBy>
+  <cp:revision>3</cp:revision>
+  <dcterms:created xsi:type="dcterms:W3CDTF">2013-12-23T23:15:00Z</dcterms:created>
+  <dcterms:modified xsi:type="dcterms:W3CDTF">2025-10-22T11:11:00Z</dcterms:modified>
+  <cp:category/>
+</cp:coreProperties>
+</file>
+
+<file path=word\document.xml><?xml version="1.0" encoding="utf-8"?>
 <w:document xmlns:wpc="http://schemas.microsoft.com/office/word/2010/wordprocessingCanvas" xmlns:cx="http://schemas.microsoft.com/office/drawing/2014/chartex" xmlns:cx1="http://schemas.microsoft.com/office/drawing/2015/9/8/chartex" xmlns:cx2="http://schemas.microsoft.com/office/drawing/2015/10/21/chartex" xmlns:cx3="http://schemas.microsoft.com/office/drawing/2016/5/9/chartex" xmlns:cx4="http://schemas.microsoft.com/office/drawing/2016/5/10/chartex" xmlns:cx5="http://schemas.microsoft.com/office/drawing/2016/5/11/chartex" xmlns:cx6="http://schemas.microsoft.com/office/drawing/2016/5/12/chartex" xmlns:cx7="http://schemas.microsoft.com/office/drawing/2016/5/13/chartex" xmlns:cx8="http://schemas.microsoft.com/office/drawing/2016/5/14/chartex" xmlns:mc="http://schemas.openxmlformats.org/markup-compatibility/2006" xmlns:aink="http://schemas.microsoft.com/office/drawing/2016/ink" xmlns:am3d="http://schemas.microsoft.com/office/drawing/2017/model3d" xmlns:o="urn:schemas-microsoft-com:office:office" xmlns:oel="http://schemas.microsoft.com/office/2019/extlst" xmlns:r="http://schemas.openxmlformats.org/officeDocument/2006/relationships" xmlns:m="http://schemas.openxmlformats.org/officeDocument/2006/math" xmlns:v="urn:schemas-microsoft-com:vml" xmlns:wp14="http://schemas.microsoft.com/office/word/2010/wordprocessingDrawing" xmlns:wp="http://schemas.openxmlformats.org/drawingml/2006/wordprocessingDrawing" xmlns:w10="urn:schemas-microsoft-com:office:word" xmlns:w="http://schemas.openxmlformats.org/wordprocessingml/2006/main" xmlns:w14="http://schemas.microsoft.com/office/word/2010/wordml" xmlns:w15="http://schemas.microsoft.com/office/word/2012/wordml" xmlns:w16cex="http://schemas.microsoft.com/office/word/2018/wordml/cex" xmlns:w16cid="http://schemas.microsoft.com/office/word/2016/wordml/cid" xmlns:w16="http://schemas.microsoft.com/office/word/2018/wordml" xmlns:w16du="http://schemas.microsoft.com/office/word/2023/wordml/word16du" xmlns:w16sdtdh="http://schemas.microsoft.com/office/word/2020/wordml/sdtdatahash" xmlns:w16sdtfl="http://schemas.microsoft.com/office/word/2024/wordml/sdtformatlock" xmlns:w16se="http://schemas.microsoft.com/office/word/2015/wordml/symex" xmlns:wpg="http://schemas.microsoft.com/office/word/2010/wordprocessingGroup" xmlns:wpi="http://schemas.microsoft.com/office/word/2010/wordprocessingInk" xmlns:wne="http://schemas.microsoft.com/office/word/2006/wordml" xmlns:wps="http://schemas.microsoft.com/office/word/2010/wordprocessingShape" mc:Ignorable="w14 w15 w16se w16cid w16 w16cex w16sdtdh w16sdtfl w16du wp14">
   <w:body>
-    <w:p>
-      <w:pPr>
-        <w:bidi/>
-      </w:pPr>
-      <w:bookmarkStart w:id="0" w:name="נקודה_זמנית"/>
-      <w:bookmarkEnd w:id="0"/>
-      <w:r>
-        <w:rPr>
-          <w:rtl/>
-        </w:rPr>
-        <w:t>REPLACECONTENT</w:t>
-      </w:r>
-    </w:p>
     <w:p>
       <w:pPr>
         <w:bidi/>
@@ -233,892 +285,62 @@
         <w:rPr>
           <w:rtl/>
         </w:rPr>
-        <w:t>REPLACECONTENT</w:t>
+        <w:t xml:space="preserve">REPLACECONTENT</w:t>
       </w:r>
-    </w:p>
-    <w:p>
-      <w:pPr>
-        <w:bidi/>
-      </w:pPr>
+      <w:proofErr w:type="spellStart"/>
       <w:r>
         <w:rPr>
           <w:rtl/>
         </w:rPr>
         <w:t>REPLACECONTENT</w:t>
       </w:r>
-    </w:p>
-    <w:p>
-      <w:pPr>
-        <w:bidi/>
-      </w:pPr>
+      <w:proofErr w:type="spellEnd"/>
+      <w:r>
+        <w:rPr>
+          <w:rtl/>
+        </w:rPr>
+        <w:t xml:space="preserve"> </w:t>
+      </w:r>
+      <w:proofErr w:type="spellStart"/>
       <w:r>
         <w:rPr>
           <w:rtl/>
         </w:rPr>
         <w:t>REPLACECONTENT</w:t>
       </w:r>
-    </w:p>
-    <w:p>
-      <w:pPr>
-        <w:bidi/>
-      </w:pPr>
+      <w:proofErr w:type="spellEnd"/>
+      <w:r>
+        <w:rPr>
+          <w:rtl/>
+        </w:rPr>
+        <w:t xml:space="preserve"> </w:t>
+      </w:r>
+      <w:proofErr w:type="spellStart"/>
       <w:r>
         <w:rPr>
           <w:rtl/>
         </w:rPr>
         <w:t>REPLACECONTENT</w:t>
       </w:r>
-    </w:p>
-    <w:p>
-      <w:pPr>
-        <w:bidi/>
-      </w:pPr>
+      <w:proofErr w:type="spellEnd"/>
+      <w:r>
+        <w:rPr>
+          <w:rtl/>
+        </w:rPr>
+        <w:t xml:space="preserve"> </w:t>
+      </w:r>
+      <w:proofErr w:type="spellStart"/>
       <w:r>
         <w:rPr>
           <w:rtl/>
         </w:rPr>
         <w:t>REPLACECONTENT</w:t>
       </w:r>
-    </w:p>
-    <w:p>
-      <w:pPr>
-        <w:bidi/>
-      </w:pPr>
+      <w:proofErr w:type="spellEnd"/>
       <w:r>
         <w:rPr>
           <w:rtl/>
         </w:rPr>
-        <w:t>REPLACECONTENT</w:t>
-      </w:r>
-    </w:p>
-    <w:p>
-      <w:pPr>
-        <w:bidi/>
-      </w:pPr>
-      <w:r>
-        <w:rPr>
-          <w:rtl/>
-        </w:rPr>
-        <w:t>REPLACECONTENT</w:t>
-      </w:r>
-    </w:p>
-    <w:p>
-      <w:pPr>
-        <w:bidi/>
-      </w:pPr>
-      <w:r>
-        <w:rPr>
-          <w:rtl/>
-        </w:rPr>
-        <w:lastRenderedPageBreak/>
-        <w:t>REPLACECONTENT</w:t>
-      </w:r>
-    </w:p>
-    <w:p>
-      <w:pPr>
-        <w:bidi/>
-      </w:pPr>
-      <w:r>
-        <w:rPr>
-          <w:rtl/>
-        </w:rPr>
-        <w:t>REPLACECONTENT</w:t>
-      </w:r>
-    </w:p>
-    <w:p>
-      <w:pPr>
-        <w:bidi/>
-      </w:pPr>
-      <w:r>
-        <w:rPr>
-          <w:rtl/>
-        </w:rPr>
-        <w:t>REPLACECONTENT</w:t>
-      </w:r>
-    </w:p>
-    <w:p>
-      <w:pPr>
-        <w:bidi/>
-      </w:pPr>
-      <w:r>
-        <w:rPr>
-          <w:rtl/>
-        </w:rPr>
-        <w:t>REPLACECONTENT</w:t>
-      </w:r>
-    </w:p>
-    <w:p>
-      <w:pPr>
-        <w:bidi/>
-      </w:pPr>
-      <w:r>
-        <w:rPr>
-          <w:rtl/>
-        </w:rPr>
-        <w:t>REPLACECONTENT</w:t>
-      </w:r>
-      <w:r>
-        <w:rPr>
-          <w:rtl/>
-        </w:rPr>
-        <w:br/>
-      </w:r>
-      <w:r>
-        <w:rPr>
-          <w:rtl/>
-        </w:rPr>
-        <w:br/>
-        <w:t>REPLACECONTENT</w:t>
-      </w:r>
-    </w:p>
-    <w:p>
-      <w:pPr>
-        <w:bidi/>
-      </w:pPr>
-      <w:r>
-        <w:rPr>
-          <w:rtl/>
-        </w:rPr>
-        <w:t>REPLACECONTENT</w:t>
-      </w:r>
-    </w:p>
-    <w:p>
-      <w:pPr>
-        <w:bidi/>
-      </w:pPr>
-      <w:r>
-        <w:rPr>
-          <w:rtl/>
-        </w:rPr>
-        <w:t>REPLACECONTENT</w:t>
-      </w:r>
-    </w:p>
-    <w:p>
-      <w:pPr>
-        <w:bidi/>
-      </w:pPr>
-      <w:r>
-        <w:rPr>
-          <w:rtl/>
-        </w:rPr>
-        <w:t>REPLACECONTENT</w:t>
-      </w:r>
-    </w:p>
-    <w:p>
-      <w:pPr>
-        <w:bidi/>
-      </w:pPr>
-      <w:r>
-        <w:rPr>
-          <w:rtl/>
-        </w:rPr>
-        <w:t>REPLACECONTENT</w:t>
-      </w:r>
-    </w:p>
-    <w:p>
-      <w:pPr>
-        <w:bidi/>
-      </w:pPr>
-      <w:r>
-        <w:rPr>
-          <w:rtl/>
-        </w:rPr>
-        <w:t>REPLACECONTENT</w:t>
-      </w:r>
-    </w:p>
-    <w:p>
-      <w:pPr>
-        <w:bidi/>
-      </w:pPr>
-      <w:r>
-        <w:rPr>
-          <w:rtl/>
-        </w:rPr>
-        <w:t>REPLACECONTENT</w:t>
-      </w:r>
-      <w:r>
-        <w:rPr>
-          <w:rtl/>
-        </w:rPr>
-        <w:lastRenderedPageBreak/>
-        <w:t>REPLACECONTENT</w:t>
-      </w:r>
-    </w:p>
-    <w:p>
-      <w:pPr>
-        <w:bidi/>
-      </w:pPr>
-      <w:r>
-        <w:rPr>
-          <w:rtl/>
-        </w:rPr>
-        <w:t>REPLACECONTENT</w:t>
-      </w:r>
-    </w:p>
-    <w:p>
-      <w:pPr>
-        <w:bidi/>
-      </w:pPr>
-      <w:r>
-        <w:rPr>
-          <w:rtl/>
-        </w:rPr>
-        <w:t>REPLACECONTENT</w:t>
-      </w:r>
-      <w:r>
-        <w:rPr>
-          <w:rtl/>
-        </w:rPr>
-        <w:br/>
-        <w:t>REPLACECONTENT</w:t>
-      </w:r>
-      <w:r>
-        <w:rPr>
-          <w:rtl/>
-        </w:rPr>
-        <w:br/>
-        <w:t>REPLACECONTENT</w:t>
-      </w:r>
-      <w:r>
-        <w:rPr>
-          <w:rtl/>
-        </w:rPr>
-        <w:br/>
-        <w:t>REPLACECONTENT</w:t>
-      </w:r>
-    </w:p>
-    <w:p>
-      <w:pPr>
-        <w:bidi/>
-      </w:pPr>
-      <w:r>
-        <w:rPr>
-          <w:rtl/>
-        </w:rPr>
-        <w:t>REPLACECONTENT</w:t>
-      </w:r>
-      <w:r>
-        <w:rPr>
-          <w:rtl/>
-        </w:rPr>
-        <w:br/>
-        <w:t>REPLACECONTENT</w:t>
-      </w:r>
-      <w:r>
-        <w:rPr>
-          <w:rtl/>
-        </w:rPr>
-        <w:br/>
-        <w:t>REPLACECONTENT</w:t>
-      </w:r>
-      <w:r>
-        <w:rPr>
-          <w:rtl/>
-        </w:rPr>
-        <w:br/>
-        <w:t>REPLACECONTENT</w:t>
-      </w:r>
-    </w:p>
-    <w:p>
-      <w:pPr>
-        <w:bidi/>
-      </w:pPr>
-      <w:r>
-        <w:rPr>
-          <w:rtl/>
-        </w:rPr>
-        <w:t>REPLACECONTENT</w:t>
-      </w:r>
-      <w:r>
-        <w:rPr>
-          <w:rtl/>
-        </w:rPr>
-        <w:br/>
-        <w:t>REPLACECONTENT</w:t>
-      </w:r>
-      <w:r>
-        <w:rPr>
-          <w:rtl/>
-        </w:rPr>
-        <w:t>REPLACECONTENT</w:t>
-      </w:r>
-    </w:p>
-    <w:p>
-      <w:pPr>
-        <w:bidi/>
-      </w:pPr>
-      <w:r>
-        <w:rPr>
-          <w:rtl/>
-        </w:rPr>
-        <w:t>REPLACECONTENT</w:t>
-      </w:r>
-      <w:r>
-        <w:rPr>
-          <w:rtl/>
-        </w:rPr>
-        <w:t>REPLACECONTENT</w:t>
-      </w:r>
-    </w:p>
-    <w:p>
-      <w:pPr>
-        <w:bidi/>
-      </w:pPr>
-      <w:r>
-        <w:rPr>
-          <w:rtl/>
-        </w:rPr>
-        <w:t>REPLACECONTENT</w:t>
-      </w:r>
-    </w:p>
-    <w:p>
-      <w:pPr>
-        <w:bidi/>
-      </w:pPr>
-      <w:r>
-        <w:rPr>
-          <w:rtl/>
-        </w:rPr>
-        <w:t>REPLACECONTENT</w:t>
-      </w:r>
-      <w:r>
-        <w:rPr>
-          <w:rtl/>
-        </w:rPr>
-        <w:lastRenderedPageBreak/>
-        <w:t>REPLACECONTENT</w:t>
-      </w:r>
-    </w:p>
-    <w:p>
-      <w:pPr>
-        <w:bidi/>
-      </w:pPr>
-      <w:r>
-        <w:rPr>
-          <w:rtl/>
-        </w:rPr>
-        <w:t>REPLACECONTENT</w:t>
-      </w:r>
-    </w:p>
-    <w:p>
-      <w:pPr>
-        <w:bidi/>
-      </w:pPr>
-      <w:r>
-        <w:rPr>
-          <w:rtl/>
-        </w:rPr>
-        <w:t>REPLACECONTENT</w:t>
-      </w:r>
-    </w:p>
-    <w:p>
-      <w:pPr>
-        <w:bidi/>
-      </w:pPr>
-      <w:r>
-        <w:rPr>
-          <w:rtl/>
-        </w:rPr>
-        <w:t>REPLACECONTENT</w:t>
-      </w:r>
-    </w:p>
-    <w:p>
-      <w:pPr>
-        <w:bidi/>
-      </w:pPr>
-      <w:r>
-        <w:rPr>
-          <w:rtl/>
-        </w:rPr>
-        <w:t>REPLACECONTENT</w:t>
-      </w:r>
-    </w:p>
-    <w:p>
-      <w:pPr>
-        <w:bidi/>
-      </w:pPr>
-      <w:r>
-        <w:rPr>
-          <w:rtl/>
-        </w:rPr>
-        <w:t>REPLACECONTENT</w:t>
-      </w:r>
-    </w:p>
-    <w:p>
-      <w:pPr>
-        <w:bidi/>
-      </w:pPr>
-      <w:r>
-        <w:rPr>
-          <w:rtl/>
-        </w:rPr>
-        <w:t>REPLACECONTENT</w:t>
-      </w:r>
-    </w:p>
-    <w:p>
-      <w:pPr>
-        <w:bidi/>
-      </w:pPr>
-      <w:r>
-        <w:rPr>
-          <w:rtl/>
-        </w:rPr>
-        <w:t>REPLACECONTENT</w:t>
-      </w:r>
-    </w:p>
-    <w:p>
-      <w:pPr>
-        <w:bidi/>
-      </w:pPr>
-      <w:r>
-        <w:rPr>
-          <w:rtl/>
-        </w:rPr>
-        <w:t>REPLACECONTENT</w:t>
-      </w:r>
-    </w:p>
-    <w:p>
-      <w:pPr>
-        <w:bidi/>
-      </w:pPr>
-      <w:r>
-        <w:rPr>
-          <w:rtl/>
-        </w:rPr>
-        <w:t>REPLACECONTENT</w:t>
-      </w:r>
-      <w:r>
-        <w:rPr>
-          <w:rtl/>
-        </w:rPr>
-        <w:br/>
-      </w:r>
-      <w:r>
-        <w:rPr>
-          <w:rtl/>
-        </w:rPr>
-        <w:br/>
-        <w:t>REPLACECONTENT</w:t>
-      </w:r>
-    </w:p>
-    <w:p>
-      <w:pPr>
-        <w:bidi/>
-      </w:pPr>
-      <w:r>
-        <w:rPr>
-          <w:rtl/>
-        </w:rPr>
-        <w:t>REPLACECONTENT</w:t>
-      </w:r>
-      <w:r>
-        <w:rPr>
-          <w:rtl/>
-        </w:rPr>
-        <w:br/>
-      </w:r>
-      <w:r>
-        <w:rPr>
-          <w:rtl/>
-        </w:rPr>
-        <w:lastRenderedPageBreak/>
-        <w:br/>
-        <w:t>REPLACECONTENT</w:t>
-      </w:r>
-    </w:p>
-    <w:p>
-      <w:pPr>
-        <w:bidi/>
-      </w:pPr>
-      <w:r>
-        <w:rPr>
-          <w:rtl/>
-        </w:rPr>
-        <w:t>REPLACECONTENT</w:t>
-      </w:r>
-      <w:r>
-        <w:rPr>
-          <w:rtl/>
-        </w:rPr>
-        <w:br/>
-      </w:r>
-      <w:r>
-        <w:rPr>
-          <w:rtl/>
-        </w:rPr>
-        <w:br/>
-        <w:t>REPLACECONTENT</w:t>
-      </w:r>
-    </w:p>
-    <w:p>
-      <w:pPr>
-        <w:bidi/>
-      </w:pPr>
-      <w:r>
-        <w:rPr>
-          <w:rtl/>
-        </w:rPr>
-        <w:t>REPLACECONTENT</w:t>
-      </w:r>
-      <w:r>
-        <w:rPr>
-          <w:rtl/>
-        </w:rPr>
-        <w:br/>
-      </w:r>
-      <w:r>
-        <w:rPr>
-          <w:rtl/>
-        </w:rPr>
-        <w:br/>
-        <w:t>REPLACECONTENT</w:t>
-      </w:r>
-    </w:p>
-    <w:p>
-      <w:pPr>
-        <w:bidi/>
-      </w:pPr>
-      <w:r>
-        <w:rPr>
-          <w:rtl/>
-        </w:rPr>
-        <w:t>REPLACECONTENT</w:t>
-      </w:r>
-      <w:r>
-        <w:rPr>
-          <w:rtl/>
-        </w:rPr>
-        <w:br/>
-      </w:r>
-      <w:r>
-        <w:rPr>
-          <w:rtl/>
-        </w:rPr>
-        <w:br/>
-        <w:t>REPLACECONTENT</w:t>
-      </w:r>
-    </w:p>
-    <w:p>
-      <w:pPr>
-        <w:bidi/>
-      </w:pPr>
-      <w:r>
-        <w:rPr>
-          <w:rtl/>
-        </w:rPr>
-        <w:t>REPLACECONTENT</w:t>
-      </w:r>
-      <w:r>
-        <w:rPr>
-          <w:rtl/>
-        </w:rPr>
-        <w:br/>
-      </w:r>
-      <w:r>
-        <w:rPr>
-          <w:rtl/>
-        </w:rPr>
-        <w:br/>
-        <w:t>REPLACECONTENT</w:t>
-      </w:r>
-    </w:p>
-    <w:p>
-      <w:pPr>
-        <w:bidi/>
-      </w:pPr>
-      <w:r>
-        <w:rPr>
-          <w:rtl/>
-        </w:rPr>
-        <w:t>REPLACECONTENT</w:t>
-      </w:r>
-      <w:r>
-        <w:rPr>
-          <w:rtl/>
-        </w:rPr>
-        <w:br/>
-      </w:r>
-      <w:r>
-        <w:rPr>
-          <w:rtl/>
-        </w:rPr>
-        <w:br/>
-        <w:t>REPLACECONTENT</w:t>
-      </w:r>
-    </w:p>
-    <w:p>
-      <w:pPr>
-        <w:bidi/>
-      </w:pPr>
-      <w:r>
-        <w:rPr>
-          <w:rtl/>
-        </w:rPr>
-        <w:t>REPLACECONTENT</w:t>
-      </w:r>
-    </w:p>
-    <w:p>
-      <w:pPr>
-        <w:bidi/>
-      </w:pPr>
-      <w:r>
-        <w:rPr>
-          <w:rtl/>
-        </w:rPr>
-        <w:t>REPLACECONTENT</w:t>
-      </w:r>
-      <w:r>
-        <w:rPr>
-          <w:rtl/>
-        </w:rPr>
-        <w:br/>
-      </w:r>
-      <w:r>
-        <w:rPr>
-          <w:rtl/>
-        </w:rPr>
-        <w:br/>
-        <w:t>REPLACECONTENT</w:t>
-      </w:r>
-    </w:p>
-    <w:p>
-      <w:pPr>
-        <w:bidi/>
-      </w:pPr>
-      <w:r>
-        <w:rPr>
-          <w:rtl/>
-        </w:rPr>
-        <w:t>REPLACECONTENT</w:t>
-      </w:r>
-      <w:r>
-        <w:rPr>
-          <w:rtl/>
-        </w:rPr>
-        <w:br/>
-        <w:t>REPLACECONTENT</w:t>
-      </w:r>
-      <w:r>
-        <w:rPr>
-          <w:rtl/>
-        </w:rPr>
-        <w:br/>
-        <w:t>REPLACECONTENT</w:t>
-      </w:r>
-    </w:p>
-    <w:p>
-      <w:pPr>
-        <w:bidi/>
-      </w:pPr>
-      <w:r>
-        <w:rPr>
-          <w:rtl/>
-        </w:rPr>
-        <w:t>REPLACECONTENT</w:t>
-      </w:r>
-      <w:r>
-        <w:rPr>
-          <w:rtl/>
-        </w:rPr>
-        <w:br/>
-        <w:t>REPLACECONTENT</w:t>
-      </w:r>
-      <w:r>
-        <w:rPr>
-          <w:rtl/>
-        </w:rPr>
-        <w:br/>
-        <w:t>REPLACECONTENT</w:t>
-      </w:r>
-      <w:r>
-        <w:rPr>
-          <w:rtl/>
-        </w:rPr>
-        <w:br/>
-        <w:t>REPLACECONTENT</w:t>
-      </w:r>
-      <w:r>
-        <w:rPr>
-          <w:rtl/>
-        </w:rPr>
-        <w:t>REPLACECONTENT</w:t>
-      </w:r>
-      <w:r>
-        <w:rPr>
-          <w:rtl/>
-        </w:rPr>
-        <w:br/>
-        <w:t>REPLACECONTENT</w:t>
-      </w:r>
-    </w:p>
-    <w:p>
-      <w:pPr>
-        <w:bidi/>
-      </w:pPr>
-      <w:r>
-        <w:rPr>
-          <w:rtl/>
-        </w:rPr>
-        <w:t>REPLACECONTENT</w:t>
-      </w:r>
-      <w:r>
-        <w:rPr>
-          <w:rtl/>
-        </w:rPr>
-        <w:br/>
-        <w:t>REPLACECONTENT</w:t>
-      </w:r>
-      <w:r>
-        <w:rPr>
-          <w:rtl/>
-        </w:rPr>
-        <w:br/>
-        <w:t>REPLACECONTENT</w:t>
-      </w:r>
-      <w:r>
-        <w:rPr>
-          <w:rtl/>
-        </w:rPr>
-        <w:br/>
-        <w:t>REPLACECONTENT</w:t>
-      </w:r>
-      <w:r>
-        <w:rPr>
-          <w:rtl/>
-        </w:rPr>
-        <w:br/>
-        <w:t>REPLACECONTENT</w:t>
-      </w:r>
-      <w:r>
-        <w:rPr>
-          <w:rtl/>
-        </w:rPr>
-        <w:br/>
-        <w:t>REPLACECONTENT</w:t>
-      </w:r>
-      <w:r>
-        <w:rPr>
-          <w:rtl/>
-        </w:rPr>
-        <w:br/>
-        <w:t>REPLACECONTENT</w:t>
-      </w:r>
-    </w:p>
-    <w:p>
-      <w:pPr>
-        <w:bidi/>
-      </w:pPr>
-      <w:r>
-        <w:rPr>
-          <w:rtl/>
-        </w:rPr>
-        <w:t>REPLACECONTENT</w:t>
-      </w:r>
-      <w:r>
-        <w:rPr>
-          <w:rtl/>
-        </w:rPr>
-        <w:br/>
-        <w:t>REPLACECONTENT</w:t>
-      </w:r>
-      <w:r>
-        <w:rPr>
-          <w:rtl/>
-        </w:rPr>
-        <w:br/>
-        <w:t>REPLACECONTENT</w:t>
-      </w:r>
-    </w:p>
-    <w:p>
-      <w:pPr>
-        <w:bidi/>
-      </w:pPr>
-      <w:r>
-        <w:rPr>
-          <w:rtl/>
-        </w:rPr>
-        <w:t>REPLACECONTENT</w:t>
-      </w:r>
-    </w:p>
-    <w:p>
-      <w:pPr>
-        <w:bidi/>
-      </w:pPr>
-      <w:r>
-        <w:rPr>
-          <w:rtl/>
-        </w:rPr>
-        <w:t>REPLACECONTENT</w:t>
-      </w:r>
-      <w:r>
-        <w:rPr>
-          <w:rtl/>
-        </w:rPr>
-        <w:br/>
-        <w:t>REPLACECONTENT</w:t>
-      </w:r>
-    </w:p>
-    <w:p>
-      <w:pPr>
-        <w:bidi/>
-      </w:pPr>
-      <w:r>
-        <w:rPr>
-          <w:rtl/>
-        </w:rPr>
-        <w:t>REPLACECONTENT</w:t>
-      </w:r>
-    </w:p>
-    <w:p>
-      <w:pPr>
-        <w:bidi/>
-      </w:pPr>
-      <w:r>
-        <w:rPr>
-          <w:rtl/>
-        </w:rPr>
-        <w:t>REPLACECONTENT</w:t>
-      </w:r>
-      <w:r>
-        <w:rPr>
-          <w:rtl/>
-        </w:rPr>
-        <w:t>REPLACECONTENT</w:t>
-      </w:r>
-    </w:p>
-    <w:p>
-      <w:pPr>
-        <w:bidi/>
-      </w:pPr>
-      <w:r>
-        <w:rPr>
-          <w:rtl/>
-        </w:rPr>
-        <w:t>REPLACECONTENT</w:t>
-      </w:r>
-      <w:r>
-        <w:rPr>
-          <w:rtl/>
-        </w:rPr>
-        <w:br/>
-        <w:t>REPLACECONTENT</w:t>
-      </w:r>
-    </w:p>
-    <w:p>
-      <w:pPr>
-        <w:bidi/>
-      </w:pPr>
-      <w:r>
-        <w:rPr>
-          <w:rtl/>
-        </w:rPr>
-        <w:t>REPLACECONTENT</w:t>
-      </w:r>
-      <w:r>
-        <w:rPr>
-          <w:rtl/>
-        </w:rPr>
-        <w:br/>
         <w:t>REPLACECONTENT</w:t>
       </w:r>
     </w:p>
@@ -1133,7 +355,7 @@
 </w:document>
 </file>
 
-<file path=word/endnotes.xml><?xml version="1.0" encoding="utf-8"?>
+<file path=word\endnotes.xml><?xml version="1.0" encoding="utf-8"?>
 <w:endnotes xmlns:wpc="http://schemas.microsoft.com/office/word/2010/wordprocessingCanvas" xmlns:cx="http://schemas.microsoft.com/office/drawing/2014/chartex" xmlns:cx1="http://schemas.microsoft.com/office/drawing/2015/9/8/chartex" xmlns:cx2="http://schemas.microsoft.com/office/drawing/2015/10/21/chartex" xmlns:cx3="http://schemas.microsoft.com/office/drawing/2016/5/9/chartex" xmlns:cx4="http://schemas.microsoft.com/office/drawing/2016/5/10/chartex" xmlns:cx5="http://schemas.microsoft.com/office/drawing/2016/5/11/chartex" xmlns:cx6="http://schemas.microsoft.com/office/drawing/2016/5/12/chartex" xmlns:cx7="http://schemas.microsoft.com/office/drawing/2016/5/13/chartex" xmlns:cx8="http://schemas.microsoft.com/office/drawing/2016/5/14/chartex" xmlns:mc="http://schemas.openxmlformats.org/markup-compatibility/2006" xmlns:aink="http://schemas.microsoft.com/office/drawing/2016/ink" xmlns:am3d="http://schemas.microsoft.com/office/drawing/2017/model3d" xmlns:o="urn:schemas-microsoft-com:office:office" xmlns:oel="http://schemas.microsoft.com/office/2019/extlst" xmlns:r="http://schemas.openxmlformats.org/officeDocument/2006/relationships" xmlns:m="http://schemas.openxmlformats.org/officeDocument/2006/math" xmlns:v="urn:schemas-microsoft-com:vml" xmlns:wp14="http://schemas.microsoft.com/office/word/2010/wordprocessingDrawing" xmlns:wp="http://schemas.openxmlformats.org/drawingml/2006/wordprocessingDrawing" xmlns:w10="urn:schemas-microsoft-com:office:word" xmlns:w="http://schemas.openxmlformats.org/wordprocessingml/2006/main" xmlns:w14="http://schemas.microsoft.com/office/word/2010/wordml" xmlns:w15="http://schemas.microsoft.com/office/word/2012/wordml" xmlns:w16cex="http://schemas.microsoft.com/office/word/2018/wordml/cex" xmlns:w16cid="http://schemas.microsoft.com/office/word/2016/wordml/cid" xmlns:w16="http://schemas.microsoft.com/office/word/2018/wordml" xmlns:w16du="http://schemas.microsoft.com/office/word/2023/wordml/word16du" xmlns:w16sdtdh="http://schemas.microsoft.com/office/word/2020/wordml/sdtdatahash" xmlns:w16sdtfl="http://schemas.microsoft.com/office/word/2024/wordml/sdtformatlock" xmlns:w16se="http://schemas.microsoft.com/office/word/2015/wordml/symex" xmlns:wpg="http://schemas.microsoft.com/office/word/2010/wordprocessingGroup" xmlns:wpi="http://schemas.microsoft.com/office/word/2010/wordprocessingInk" xmlns:wne="http://schemas.microsoft.com/office/word/2006/wordml" xmlns:wps="http://schemas.microsoft.com/office/word/2010/wordprocessingShape" mc:Ignorable="w14 w15 w16se w16cid w16 w16cex w16sdtdh w16sdtfl w16du wp14">
   <w:endnote w:type="separator" w:id="-1">
     <w:p>
@@ -1158,7 +380,71 @@
 </w:endnotes>
 </file>
 
-<file path=word/footnotes.xml><?xml version="1.0" encoding="utf-8"?>
+<file path=word\fontTable.xml><?xml version="1.0" encoding="utf-8"?>
+<w:fonts xmlns:mc="http://schemas.openxmlformats.org/markup-compatibility/2006" xmlns:r="http://schemas.openxmlformats.org/officeDocument/2006/relationships" xmlns:w="http://schemas.openxmlformats.org/wordprocessingml/2006/main" xmlns:w14="http://schemas.microsoft.com/office/word/2010/wordml" xmlns:w15="http://schemas.microsoft.com/office/word/2012/wordml" xmlns:w16cex="http://schemas.microsoft.com/office/word/2018/wordml/cex" xmlns:w16cid="http://schemas.microsoft.com/office/word/2016/wordml/cid" xmlns:w16="http://schemas.microsoft.com/office/word/2018/wordml" xmlns:w16du="http://schemas.microsoft.com/office/word/2023/wordml/word16du" xmlns:w16sdtdh="http://schemas.microsoft.com/office/word/2020/wordml/sdtdatahash" xmlns:w16sdtfl="http://schemas.microsoft.com/office/word/2024/wordml/sdtformatlock" xmlns:w16se="http://schemas.microsoft.com/office/word/2015/wordml/symex" mc:Ignorable="w14 w15 w16se w16cid w16 w16cex w16sdtdh w16sdtfl w16du">
+  <w:font w:name="Symbol">
+    <w:panose1 w:val="05050102010706020507"/>
+    <w:charset w:val="02"/>
+    <w:family w:val="roman"/>
+    <w:pitch w:val="variable"/>
+    <w:sig w:usb0="00000000" w:usb1="10000000" w:usb2="00000000" w:usb3="00000000" w:csb0="80000000" w:csb1="00000000"/>
+  </w:font>
+  <w:font w:name="Times New Roman">
+    <w:panose1 w:val="02020603050405020304"/>
+    <w:charset w:val="00"/>
+    <w:family w:val="roman"/>
+    <w:pitch w:val="variable"/>
+    <w:sig w:usb0="E0002EFF" w:usb1="C000785B" w:usb2="00000009" w:usb3="00000000" w:csb0="000001FF" w:csb1="00000000"/>
+  </w:font>
+  <w:font w:name="Cambria">
+    <w:panose1 w:val="02040503050406030204"/>
+    <w:charset w:val="00"/>
+    <w:family w:val="roman"/>
+    <w:pitch w:val="variable"/>
+    <w:sig w:usb0="E00006FF" w:usb1="420024FF" w:usb2="02000000" w:usb3="00000000" w:csb0="0000019F" w:csb1="00000000"/>
+  </w:font>
+  <w:font w:name="MS Mincho">
+    <w:altName w:val="ＭＳ 明朝"/>
+    <w:panose1 w:val="02020609040205080304"/>
+    <w:charset w:val="80"/>
+    <w:family w:val="roman"/>
+    <w:notTrueType/>
+    <w:pitch w:val="fixed"/>
+    <w:sig w:usb0="00000001" w:usb1="08070000" w:usb2="00000010" w:usb3="00000000" w:csb0="00020000" w:csb1="00000000"/>
+  </w:font>
+  <w:font w:name="Arial">
+    <w:panose1 w:val="020B0604020202020204"/>
+    <w:charset w:val="00"/>
+    <w:family w:val="swiss"/>
+    <w:pitch w:val="variable"/>
+    <w:sig w:usb0="E0002EFF" w:usb1="C000785B" w:usb2="00000009" w:usb3="00000000" w:csb0="000001FF" w:csb1="00000000"/>
+  </w:font>
+  <w:font w:name="Calibri">
+    <w:panose1 w:val="020F0502020204030204"/>
+    <w:charset w:val="00"/>
+    <w:family w:val="swiss"/>
+    <w:pitch w:val="variable"/>
+    <w:sig w:usb0="E4002EFF" w:usb1="C200247B" w:usb2="00000009" w:usb3="00000000" w:csb0="000001FF" w:csb1="00000000"/>
+  </w:font>
+  <w:font w:name="MS Gothic">
+    <w:altName w:val="ＭＳ ゴシック"/>
+    <w:panose1 w:val="020B0609070205080204"/>
+    <w:charset w:val="80"/>
+    <w:family w:val="modern"/>
+    <w:pitch w:val="fixed"/>
+    <w:sig w:usb0="E00002FF" w:usb1="6AC7FDFB" w:usb2="08000012" w:usb3="00000000" w:csb0="0002009F" w:csb1="00000000"/>
+  </w:font>
+  <w:font w:name="Courier">
+    <w:panose1 w:val="02070409020205020404"/>
+    <w:charset w:val="00"/>
+    <w:family w:val="auto"/>
+    <w:pitch w:val="variable"/>
+    <w:sig w:usb0="00000003" w:usb1="00000000" w:usb2="00000000" w:usb3="00000000" w:csb0="00000001" w:csb1="00000000"/>
+  </w:font>
+</w:fonts>
+</file>
+
+<file path=word\footnotes.xml><?xml version="1.0" encoding="utf-8"?>
 <w:footnotes xmlns:wpc="http://schemas.microsoft.com/office/word/2010/wordprocessingCanvas" xmlns:cx="http://schemas.microsoft.com/office/drawing/2014/chartex" xmlns:cx1="http://schemas.microsoft.com/office/drawing/2015/9/8/chartex" xmlns:cx2="http://schemas.microsoft.com/office/drawing/2015/10/21/chartex" xmlns:cx3="http://schemas.microsoft.com/office/drawing/2016/5/9/chartex" xmlns:cx4="http://schemas.microsoft.com/office/drawing/2016/5/10/chartex" xmlns:cx5="http://schemas.microsoft.com/office/drawing/2016/5/11/chartex" xmlns:cx6="http://schemas.microsoft.com/office/drawing/2016/5/12/chartex" xmlns:cx7="http://schemas.microsoft.com/office/drawing/2016/5/13/chartex" xmlns:cx8="http://schemas.microsoft.com/office/drawing/2016/5/14/chartex" xmlns:mc="http://schemas.openxmlformats.org/markup-compatibility/2006" xmlns:aink="http://schemas.microsoft.com/office/drawing/2016/ink" xmlns:am3d="http://schemas.microsoft.com/office/drawing/2017/model3d" xmlns:o="urn:schemas-microsoft-com:office:office" xmlns:oel="http://schemas.microsoft.com/office/2019/extlst" xmlns:r="http://schemas.openxmlformats.org/officeDocument/2006/relationships" xmlns:m="http://schemas.openxmlformats.org/officeDocument/2006/math" xmlns:v="urn:schemas-microsoft-com:vml" xmlns:wp14="http://schemas.microsoft.com/office/word/2010/wordprocessingDrawing" xmlns:wp="http://schemas.openxmlformats.org/drawingml/2006/wordprocessingDrawing" xmlns:w10="urn:schemas-microsoft-com:office:word" xmlns:w="http://schemas.openxmlformats.org/wordprocessingml/2006/main" xmlns:w14="http://schemas.microsoft.com/office/word/2010/wordml" xmlns:w15="http://schemas.microsoft.com/office/word/2012/wordml" xmlns:w16cex="http://schemas.microsoft.com/office/word/2018/wordml/cex" xmlns:w16cid="http://schemas.microsoft.com/office/word/2016/wordml/cid" xmlns:w16="http://schemas.microsoft.com/office/word/2018/wordml" xmlns:w16du="http://schemas.microsoft.com/office/word/2023/wordml/word16du" xmlns:w16sdtdh="http://schemas.microsoft.com/office/word/2020/wordml/sdtdatahash" xmlns:w16sdtfl="http://schemas.microsoft.com/office/word/2024/wordml/sdtformatlock" xmlns:w16se="http://schemas.microsoft.com/office/word/2015/wordml/symex" xmlns:wpg="http://schemas.microsoft.com/office/word/2010/wordprocessingGroup" xmlns:wpi="http://schemas.microsoft.com/office/word/2010/wordprocessingInk" xmlns:wne="http://schemas.microsoft.com/office/word/2006/wordml" xmlns:wps="http://schemas.microsoft.com/office/word/2010/wordprocessingShape" mc:Ignorable="w14 w15 w16se w16cid w16 w16cex w16sdtdh w16sdtfl w16du wp14">
   <w:footnote w:type="separator" w:id="-1">
     <w:p>
@@ -1183,12 +469,17 @@
 </w:footnotes>
 </file>
 
-<file path=word/header1.xml><?xml version="1.0" encoding="utf-8"?>
-<w:hdr xmlns:w="http://schemas.openxmlformats.org/wordprocessingml/2006/main">
+<file path=word\header1.xml><?xml version="1.0" encoding="utf-8"?>
+<w:hdr xmlns:wpc="http://schemas.microsoft.com/office/word/2010/wordprocessingCanvas" xmlns:cx="http://schemas.microsoft.com/office/drawing/2014/chartex" xmlns:cx1="http://schemas.microsoft.com/office/drawing/2015/9/8/chartex" xmlns:cx2="http://schemas.microsoft.com/office/drawing/2015/10/21/chartex" xmlns:cx3="http://schemas.microsoft.com/office/drawing/2016/5/9/chartex" xmlns:cx4="http://schemas.microsoft.com/office/drawing/2016/5/10/chartex" xmlns:cx5="http://schemas.microsoft.com/office/drawing/2016/5/11/chartex" xmlns:cx6="http://schemas.microsoft.com/office/drawing/2016/5/12/chartex" xmlns:cx7="http://schemas.microsoft.com/office/drawing/2016/5/13/chartex" xmlns:cx8="http://schemas.microsoft.com/office/drawing/2016/5/14/chartex" xmlns:mc="http://schemas.openxmlformats.org/markup-compatibility/2006" xmlns:aink="http://schemas.microsoft.com/office/drawing/2016/ink" xmlns:am3d="http://schemas.microsoft.com/office/drawing/2017/model3d" xmlns:o="urn:schemas-microsoft-com:office:office" xmlns:oel="http://schemas.microsoft.com/office/2019/extlst" xmlns:r="http://schemas.openxmlformats.org/officeDocument/2006/relationships" xmlns:m="http://schemas.openxmlformats.org/officeDocument/2006/math" xmlns:v="urn:schemas-microsoft-com:vml" xmlns:wp14="http://schemas.microsoft.com/office/word/2010/wordprocessingDrawing" xmlns:wp="http://schemas.openxmlformats.org/drawingml/2006/wordprocessingDrawing" xmlns:w10="urn:schemas-microsoft-com:office:word" xmlns:w="http://schemas.openxmlformats.org/wordprocessingml/2006/main" xmlns:w14="http://schemas.microsoft.com/office/word/2010/wordml" xmlns:w15="http://schemas.microsoft.com/office/word/2012/wordml" xmlns:w16cex="http://schemas.microsoft.com/office/word/2018/wordml/cex" xmlns:w16cid="http://schemas.microsoft.com/office/word/2016/wordml/cid" xmlns:w16="http://schemas.microsoft.com/office/word/2018/wordml" xmlns:w16du="http://schemas.microsoft.com/office/word/2023/wordml/word16du" xmlns:w16sdtdh="http://schemas.microsoft.com/office/word/2020/wordml/sdtdatahash" xmlns:w16sdtfl="http://schemas.microsoft.com/office/word/2024/wordml/sdtformatlock" xmlns:w16se="http://schemas.microsoft.com/office/word/2015/wordml/symex" xmlns:wpg="http://schemas.microsoft.com/office/word/2010/wordprocessingGroup" xmlns:wpi="http://schemas.microsoft.com/office/word/2010/wordprocessingInk" xmlns:wne="http://schemas.microsoft.com/office/word/2006/wordml" xmlns:wps="http://schemas.microsoft.com/office/word/2010/wordprocessingShape" mc:Ignorable="w14 w15 w16se w16cid w16 w16cex w16sdtdh w16sdtfl w16du wp14">
+  <w:p>
+    <w:r>
+      <w:cr/>
+    </w:r>
+  </w:p>
 </w:hdr>
 </file>
 
-<file path=word/numbering.xml><?xml version="1.0" encoding="utf-8"?>
+<file path=word\numbering.xml><?xml version="1.0" encoding="utf-8"?>
 <w:numbering xmlns:wpc="http://schemas.microsoft.com/office/word/2010/wordprocessingCanvas" xmlns:cx="http://schemas.microsoft.com/office/drawing/2014/chartex" xmlns:cx1="http://schemas.microsoft.com/office/drawing/2015/9/8/chartex" xmlns:cx2="http://schemas.microsoft.com/office/drawing/2015/10/21/chartex" xmlns:cx3="http://schemas.microsoft.com/office/drawing/2016/5/9/chartex" xmlns:cx4="http://schemas.microsoft.com/office/drawing/2016/5/10/chartex" xmlns:cx5="http://schemas.microsoft.com/office/drawing/2016/5/11/chartex" xmlns:cx6="http://schemas.microsoft.com/office/drawing/2016/5/12/chartex" xmlns:cx7="http://schemas.microsoft.com/office/drawing/2016/5/13/chartex" xmlns:cx8="http://schemas.microsoft.com/office/drawing/2016/5/14/chartex" xmlns:mc="http://schemas.openxmlformats.org/markup-compatibility/2006" xmlns:aink="http://schemas.microsoft.com/office/drawing/2016/ink" xmlns:am3d="http://schemas.microsoft.com/office/drawing/2017/model3d" xmlns:o="urn:schemas-microsoft-com:office:office" xmlns:oel="http://schemas.microsoft.com/office/2019/extlst" xmlns:r="http://schemas.openxmlformats.org/officeDocument/2006/relationships" xmlns:m="http://schemas.openxmlformats.org/officeDocument/2006/math" xmlns:v="urn:schemas-microsoft-com:vml" xmlns:wp14="http://schemas.microsoft.com/office/word/2010/wordprocessingDrawing" xmlns:wp="http://schemas.openxmlformats.org/drawingml/2006/wordprocessingDrawing" xmlns:w10="urn:schemas-microsoft-com:office:word" xmlns:w="http://schemas.openxmlformats.org/wordprocessingml/2006/main" xmlns:w14="http://schemas.microsoft.com/office/word/2010/wordml" xmlns:w15="http://schemas.microsoft.com/office/word/2012/wordml" xmlns:w16cex="http://schemas.microsoft.com/office/word/2018/wordml/cex" xmlns:w16cid="http://schemas.microsoft.com/office/word/2016/wordml/cid" xmlns:w16="http://schemas.microsoft.com/office/word/2018/wordml" xmlns:w16du="http://schemas.microsoft.com/office/word/2023/wordml/word16du" xmlns:w16sdtdh="http://schemas.microsoft.com/office/word/2020/wordml/sdtdatahash" xmlns:w16sdtfl="http://schemas.microsoft.com/office/word/2024/wordml/sdtformatlock" xmlns:w16se="http://schemas.microsoft.com/office/word/2015/wordml/symex" xmlns:wpg="http://schemas.microsoft.com/office/word/2010/wordprocessingGroup" xmlns:wpi="http://schemas.microsoft.com/office/word/2010/wordprocessingInk" xmlns:wne="http://schemas.microsoft.com/office/word/2006/wordml" xmlns:wps="http://schemas.microsoft.com/office/word/2010/wordprocessingShape" mc:Ignorable="w14 w15 w16se w16cid w16 w16cex w16sdtdh w16sdtfl w16du wp14">
   <w:abstractNum w:abstractNumId="0" w15:restartNumberingAfterBreak="0">
     <w:nsid w:val="FFFFFF7C"/>
@@ -1391,7 +682,77 @@
 </w:numbering>
 </file>
 
-<file path=word/styles.xml><?xml version="1.0" encoding="utf-8"?>
+<file path=word\settings.xml><?xml version="1.0" encoding="utf-8"?>
+<w:settings xmlns:mc="http://schemas.openxmlformats.org/markup-compatibility/2006" xmlns:o="urn:schemas-microsoft-com:office:office" xmlns:r="http://schemas.openxmlformats.org/officeDocument/2006/relationships" xmlns:m="http://schemas.openxmlformats.org/officeDocument/2006/math" xmlns:v="urn:schemas-microsoft-com:vml" xmlns:w10="urn:schemas-microsoft-com:office:word" xmlns:w="http://schemas.openxmlformats.org/wordprocessingml/2006/main" xmlns:w14="http://schemas.microsoft.com/office/word/2010/wordml" xmlns:w15="http://schemas.microsoft.com/office/word/2012/wordml" xmlns:w16cex="http://schemas.microsoft.com/office/word/2018/wordml/cex" xmlns:w16cid="http://schemas.microsoft.com/office/word/2016/wordml/cid" xmlns:w16="http://schemas.microsoft.com/office/word/2018/wordml" xmlns:w16du="http://schemas.microsoft.com/office/word/2023/wordml/word16du" xmlns:w16sdtdh="http://schemas.microsoft.com/office/word/2020/wordml/sdtdatahash" xmlns:w16sdtfl="http://schemas.microsoft.com/office/word/2024/wordml/sdtformatlock" xmlns:w16se="http://schemas.microsoft.com/office/word/2015/wordml/symex" xmlns:sl="http://schemas.openxmlformats.org/schemaLibrary/2006/main" mc:Ignorable="w14 w15 w16se w16cid w16 w16cex w16sdtdh w16sdtfl w16du">
+  <w:zoom w:percent="210"/>
+  <w:proofState w:spelling="clean" w:grammar="clean"/>
+  <w:defaultTabStop w:val="720"/>
+  <w:characterSpacingControl w:val="doNotCompress"/>
+  <w:footnotePr>
+    <w:footnote w:id="-1"/>
+    <w:footnote w:id="0"/>
+  </w:footnotePr>
+  <w:endnotePr>
+    <w:endnote w:id="-1"/>
+    <w:endnote w:id="0"/>
+  </w:endnotePr>
+  <w:compat>
+    <w:useFELayout/>
+    <w:compatSetting w:name="compatibilityMode" w:uri="http://schemas.microsoft.com/office/word" w:val="14"/>
+    <w:compatSetting w:name="overrideTableStyleFontSizeAndJustification" w:uri="http://schemas.microsoft.com/office/word" w:val="1"/>
+    <w:compatSetting w:name="enableOpenTypeFeatures" w:uri="http://schemas.microsoft.com/office/word" w:val="1"/>
+    <w:compatSetting w:name="doNotFlipMirrorIndents" w:uri="http://schemas.microsoft.com/office/word" w:val="1"/>
+    <w:compatSetting w:name="useWord2013TrackBottomHyphenation" w:uri="http://schemas.microsoft.com/office/word" w:val="1"/>
+  </w:compat>
+  <w:rsids>
+    <w:rsidRoot w:val="00B47730"/>
+    <w:rsid w:val="00034616"/>
+    <w:rsid w:val="0006063C"/>
+    <w:rsid w:val="000D348E"/>
+    <w:rsid w:val="0015074B"/>
+    <w:rsid w:val="001C20B4"/>
+    <w:rsid w:val="0029639D"/>
+    <w:rsid w:val="00326F90"/>
+    <w:rsid w:val="00784FB6"/>
+    <w:rsid w:val="0092080F"/>
+    <w:rsid w:val="00AA1D8D"/>
+    <w:rsid w:val="00B47730"/>
+    <w:rsid w:val="00BD31C1"/>
+    <w:rsid w:val="00CB0664"/>
+    <w:rsid w:val="00DB2C5A"/>
+    <w:rsid w:val="00FC693F"/>
+  </w:rsids>
+  <m:mathPr>
+    <m:mathFont m:val="Cambria Math"/>
+    <m:brkBin m:val="before"/>
+    <m:brkBinSub m:val="--"/>
+    <m:smallFrac m:val="0"/>
+    <m:dispDef/>
+    <m:lMargin m:val="0"/>
+    <m:rMargin m:val="0"/>
+    <m:defJc m:val="centerGroup"/>
+    <m:wrapIndent m:val="1440"/>
+    <m:intLim m:val="subSup"/>
+    <m:naryLim m:val="undOvr"/>
+  </m:mathPr>
+  <w:themeFontLang w:val="en-US" w:eastAsia="ja-JP" w:bidi="he-IL"/>
+  <w:clrSchemeMapping w:bg1="light1" w:t1="dark1" w:bg2="light2" w:t2="dark2" w:accent1="accent1" w:accent2="accent2" w:accent3="accent3" w:accent4="accent4" w:accent5="accent5" w:accent6="accent6" w:hyperlink="hyperlink" w:followedHyperlink="followedHyperlink"/>
+  <w:doNotAutoCompressPictures/>
+  <w:shapeDefaults>
+    <o:shapedefaults v:ext="edit" spidmax="1026"/>
+    <o:shapelayout v:ext="edit">
+      <o:idmap v:ext="edit" data="1"/>
+    </o:shapelayout>
+  </w:shapeDefaults>
+  <w:decimalSymbol w:val="."/>
+  <w:listSeparator w:val=","/>
+  <w14:docId w14:val="458E03CF"/>
+  <w14:defaultImageDpi w14:val="300"/>
+  <w15:docId w15:val="{C4AAE201-3D5A-4922-ADE3-EEBE7877B27B}"/>
+</w:settings>
+</file>
+
+<file path=word\styles.xml><?xml version="1.0" encoding="utf-8"?>
 <w:styles xmlns:mc="http://schemas.openxmlformats.org/markup-compatibility/2006" xmlns:r="http://schemas.openxmlformats.org/officeDocument/2006/relationships" xmlns:w="http://schemas.openxmlformats.org/wordprocessingml/2006/main" xmlns:w14="http://schemas.microsoft.com/office/word/2010/wordml" xmlns:w15="http://schemas.microsoft.com/office/word/2012/wordml" xmlns:w16cex="http://schemas.microsoft.com/office/word/2018/wordml/cex" xmlns:w16cid="http://schemas.microsoft.com/office/word/2016/wordml/cid" xmlns:w16="http://schemas.microsoft.com/office/word/2018/wordml" xmlns:w16du="http://schemas.microsoft.com/office/word/2023/wordml/word16du" xmlns:w16sdtdh="http://schemas.microsoft.com/office/word/2020/wordml/sdtdatahash" xmlns:w16sdtfl="http://schemas.microsoft.com/office/word/2024/wordml/sdtformatlock" xmlns:w16se="http://schemas.microsoft.com/office/word/2015/wordml/symex" mc:Ignorable="w14 w15 w16se w16cid w16 w16cex w16sdtdh w16sdtfl w16du">
   <w:docDefaults>
     <w:rPrDefault>
@@ -12774,7 +12135,7 @@
 </w:styles>
 </file>
 
-<file path=word/theme/theme1.xml><?xml version="1.0" encoding="utf-8"?>
+<file path=word\theme\theme1.xml><?xml version="1.0" encoding="utf-8"?>
 <a:theme xmlns:a="http://schemas.openxmlformats.org/drawingml/2006/main" name="Office Theme">
   <a:themeElements>
     <a:clrScheme name="Office">
@@ -13094,14 +12455,8 @@
 </a:theme>
 </file>
 
-<file path=customXml/item1.xml><?xml version="1.0" encoding="utf-8"?>
-<b:Sources xmlns:b="http://schemas.openxmlformats.org/officeDocument/2006/bibliography" xmlns="http://schemas.openxmlformats.org/officeDocument/2006/bibliography" SelectedStyle="/APA.XSL" StyleName="APA"/>
-</file>
-
-<file path=customXml/itemProps1.xml><?xml version="1.0" encoding="utf-8"?>
-<ds:datastoreItem xmlns:ds="http://schemas.openxmlformats.org/officeDocument/2006/customXml" ds:itemID="{EF278816-EC6F-A645-907D-7F25AECB1D4A}">
-  <ds:schemaRefs>
-    <ds:schemaRef ds:uri="http://schemas.openxmlformats.org/officeDocument/2006/bibliography"/>
-  </ds:schemaRefs>
-</ds:datastoreItem>
+<file path=word\webSettings.xml><?xml version="1.0" encoding="utf-8"?>
+<w:webSettings xmlns:mc="http://schemas.openxmlformats.org/markup-compatibility/2006" xmlns:r="http://schemas.openxmlformats.org/officeDocument/2006/relationships" xmlns:w="http://schemas.openxmlformats.org/wordprocessingml/2006/main" xmlns:w14="http://schemas.microsoft.com/office/word/2010/wordml" xmlns:w15="http://schemas.microsoft.com/office/word/2012/wordml" xmlns:w16cex="http://schemas.microsoft.com/office/word/2018/wordml/cex" xmlns:w16cid="http://schemas.microsoft.com/office/word/2016/wordml/cid" xmlns:w16="http://schemas.microsoft.com/office/word/2018/wordml" xmlns:w16du="http://schemas.microsoft.com/office/word/2023/wordml/word16du" xmlns:w16sdtdh="http://schemas.microsoft.com/office/word/2020/wordml/sdtdatahash" xmlns:w16sdtfl="http://schemas.microsoft.com/office/word/2024/wordml/sdtformatlock" xmlns:w16se="http://schemas.microsoft.com/office/word/2015/wordml/symex" mc:Ignorable="w14 w15 w16se w16cid w16 w16cex w16sdtdh w16sdtfl w16du">
+  <w:allowPNG/>
+</w:webSettings>
 </file>
</xml_diff>